<commit_message>
updated data models and system architecture sections
</commit_message>
<xml_diff>
--- a/CW1 Report.docx
+++ b/CW1 Report.docx
@@ -60,7 +60,7 @@
         <w:t>in</w:t>
       </w:r>
       <w:r>
-        <w:t xml:space="preserve"> every day life, more aspects are being affected</w:t>
+        <w:t xml:space="preserve"> everyday life, more aspects are being affected</w:t>
       </w:r>
       <w:r>
         <w:t xml:space="preserve"> such as businesses.</w:t>
@@ -179,6 +179,44 @@
       </w:r>
     </w:p>
     <w:p>
+      <w:r>
+        <w:t xml:space="preserve">The system </w:t>
+      </w:r>
+      <w:r>
+        <w:t xml:space="preserve">was created using the Django framework in Python and this allowed </w:t>
+      </w:r>
+      <w:r>
+        <w:t xml:space="preserve">us to create the web-based application which </w:t>
+      </w:r>
+      <w:r>
+        <w:t xml:space="preserve">presents the exhibits. Django was a clear choice for its rapid-development </w:t>
+      </w:r>
+      <w:r>
+        <w:t xml:space="preserve">and suitability for database-driven applications. </w:t>
+      </w:r>
+      <w:r>
+        <w:t xml:space="preserve">As our system required the storage of a large number of exhibits and quizzes </w:t>
+      </w:r>
+      <w:r>
+        <w:t>it seemed like a</w:t>
+      </w:r>
+      <w:r>
+        <w:t>n</w:t>
+      </w:r>
+      <w:r>
+        <w:t xml:space="preserve"> effective choice. </w:t>
+      </w:r>
+      <w:r>
+        <w:t xml:space="preserve">The architecture of this system follows a client-server </w:t>
+      </w:r>
+      <w:r>
+        <w:t xml:space="preserve">format </w:t>
+      </w:r>
+      <w:r>
+        <w:t xml:space="preserve">where users can interact with the application through a browser-based interface. </w:t>
+      </w:r>
+    </w:p>
+    <w:p>
       <w:pPr>
         <w:pStyle w:val="Heading2"/>
       </w:pPr>
@@ -221,6 +259,66 @@
       </w:r>
     </w:p>
     <w:p>
+      <w:r>
+        <w:t xml:space="preserve">An initial version </w:t>
+      </w:r>
+      <w:r>
+        <w:t xml:space="preserve">of the data model was established in the early stages of development. This version aimed at capturing the </w:t>
+      </w:r>
+      <w:r>
+        <w:t xml:space="preserve">main entities of the system, including exhibits, failures, contributing factors </w:t>
+      </w:r>
+      <w:r>
+        <w:lastRenderedPageBreak/>
+        <w:t>and lessons learned.</w:t>
+      </w:r>
+      <w:r>
+        <w:t xml:space="preserve"> </w:t>
+      </w:r>
+      <w:r>
+        <w:t xml:space="preserve">Each exhibit </w:t>
+      </w:r>
+      <w:r>
+        <w:t xml:space="preserve">is a single case study used to describe an </w:t>
+      </w:r>
+      <w:r>
+        <w:t xml:space="preserve">AI system, their use and the failure as a result. </w:t>
+      </w:r>
+      <w:r>
+        <w:t xml:space="preserve">The focus for this early version is to ensure the required attributes </w:t>
+      </w:r>
+      <w:r>
+        <w:t xml:space="preserve">and relationships were demonstrated </w:t>
+      </w:r>
+      <w:r>
+        <w:t xml:space="preserve">in a way which </w:t>
+      </w:r>
+      <w:r>
+        <w:t xml:space="preserve">allowed the development team </w:t>
+      </w:r>
+      <w:r>
+        <w:t xml:space="preserve">to </w:t>
+      </w:r>
+      <w:r>
+        <w:t>create the backend of the system with an idea of what these looked like.</w:t>
+      </w:r>
+      <w:r>
+        <w:t xml:space="preserve"> Following this initial version, the data model was reviewed by the team </w:t>
+      </w:r>
+      <w:r>
+        <w:t xml:space="preserve">and refined by the data modelling lead. </w:t>
+      </w:r>
+      <w:r>
+        <w:t xml:space="preserve">Relationships were simplified, naming conventions were aligned and the overall consistency with the system logic </w:t>
+      </w:r>
+      <w:r>
+        <w:t xml:space="preserve">was improved. </w:t>
+      </w:r>
+      <w:r>
+        <w:t xml:space="preserve">This development ensured all required exhibit data could still be represented. </w:t>
+      </w:r>
+    </w:p>
+    <w:p>
       <w:pPr>
         <w:pStyle w:val="Heading2"/>
       </w:pPr>
@@ -245,7 +343,6 @@
         <w:pStyle w:val="Heading1"/>
       </w:pPr>
       <w:r>
-        <w:lastRenderedPageBreak/>
         <w:t xml:space="preserve">5) </w:t>
       </w:r>
       <w:r>
@@ -737,7 +834,11 @@
               <w:t>standardised</w:t>
             </w:r>
             <w:r>
-              <w:t xml:space="preserve"> and </w:t>
+              <w:t xml:space="preserve"> </w:t>
+            </w:r>
+            <w:r>
+              <w:lastRenderedPageBreak/>
+              <w:t xml:space="preserve">and </w:t>
             </w:r>
             <w:r>
               <w:t>used consistently</w:t>
@@ -750,6 +851,7 @@
           </w:tcPr>
           <w:p>
             <w:r>
+              <w:lastRenderedPageBreak/>
               <w:t>Software Developer</w:t>
             </w:r>
           </w:p>
@@ -944,11 +1046,7 @@
               <w:t xml:space="preserve">Simple, intuitive menus </w:t>
             </w:r>
             <w:r>
-              <w:t xml:space="preserve">which follow a flow which is </w:t>
-            </w:r>
-            <w:r>
-              <w:lastRenderedPageBreak/>
-              <w:t>easy to navigate</w:t>
+              <w:t>which follow a flow which is easy to navigate</w:t>
             </w:r>
           </w:p>
         </w:tc>
@@ -958,7 +1056,6 @@
           </w:tcPr>
           <w:p>
             <w:r>
-              <w:lastRenderedPageBreak/>
               <w:t>UI Designer</w:t>
             </w:r>
           </w:p>
@@ -1858,6 +1955,7 @@
           </w:tcPr>
           <w:p>
             <w:r>
+              <w:lastRenderedPageBreak/>
               <w:t>Software development</w:t>
             </w:r>
           </w:p>

</xml_diff>